<commit_message>
Added library installation in it
</commit_message>
<xml_diff>
--- a/01_PreemptiveState.docx
+++ b/01_PreemptiveState.docx
@@ -293,7 +293,7 @@
       </w:r>
       <w:proofErr w:type="spellEnd"/>
       <w:r>
-        <w:t xml:space="preserve"> (of bibliotheek) bij tee houden.</w:t>
+        <w:t xml:space="preserve"> (of bibliotheek) bij te houden.</w:t>
       </w:r>
     </w:p>
     <w:p/>
@@ -583,7 +583,6 @@
         <w:ind w:left="708"/>
         <w:rPr>
           <w:rFonts w:ascii="Courier New" w:hAnsi="Courier New" w:cs="Courier New"/>
-          <w:lang w:val="en-US"/>
         </w:rPr>
       </w:pPr>
       <w:r>
@@ -597,7 +596,6 @@
       <w:r>
         <w:rPr>
           <w:rFonts w:ascii="Courier New" w:hAnsi="Courier New" w:cs="Courier New"/>
-          <w:lang w:val="en-US"/>
         </w:rPr>
         <w:t>digitalWrite</w:t>
       </w:r>
@@ -605,7 +603,6 @@
       <w:r>
         <w:rPr>
           <w:rFonts w:ascii="Courier New" w:hAnsi="Courier New" w:cs="Courier New"/>
-          <w:lang w:val="en-US"/>
         </w:rPr>
         <w:t>(9, LOW);</w:t>
       </w:r>
@@ -622,13 +619,11 @@
         <w:ind w:left="708"/>
         <w:rPr>
           <w:rFonts w:ascii="Courier New" w:hAnsi="Courier New" w:cs="Courier New"/>
-          <w:lang w:val="en-US"/>
-        </w:rPr>
-      </w:pPr>
-      <w:r>
-        <w:rPr>
-          <w:rFonts w:ascii="Courier New" w:hAnsi="Courier New" w:cs="Courier New"/>
-          <w:lang w:val="en-US"/>
+        </w:rPr>
+      </w:pPr>
+      <w:r>
+        <w:rPr>
+          <w:rFonts w:ascii="Courier New" w:hAnsi="Courier New" w:cs="Courier New"/>
         </w:rPr>
         <w:t xml:space="preserve">  delay(1000);</w:t>
       </w:r>
@@ -644,13 +639,11 @@
         <w:ind w:left="708"/>
         <w:rPr>
           <w:rFonts w:ascii="Courier New" w:hAnsi="Courier New" w:cs="Courier New"/>
-          <w:lang w:val="en-US"/>
-        </w:rPr>
-      </w:pPr>
-      <w:r>
-        <w:rPr>
-          <w:rFonts w:ascii="Courier New" w:hAnsi="Courier New" w:cs="Courier New"/>
-          <w:lang w:val="en-US"/>
+        </w:rPr>
+      </w:pPr>
+      <w:r>
+        <w:rPr>
+          <w:rFonts w:ascii="Courier New" w:hAnsi="Courier New" w:cs="Courier New"/>
         </w:rPr>
         <w:t>}</w:t>
       </w:r>
@@ -820,7 +813,25 @@
     </w:p>
     <w:p>
       <w:r>
-        <w:t xml:space="preserve">En doe dit voor een onbepaald tijd. Twee dingen moet e dus bijhouden: De tijd dat je iets moet doen (dit noemen we de </w:t>
+        <w:t>En doe dit voor een onbepaald tijd. Twee dingen moet e</w:t>
+      </w:r>
+      <w:r>
+        <w:t>r</w:t>
+      </w:r>
+      <w:r>
+        <w:t xml:space="preserve"> dus bij</w:t>
+      </w:r>
+      <w:r>
+        <w:t>ge</w:t>
+      </w:r>
+      <w:r>
+        <w:t>houden</w:t>
+      </w:r>
+      <w:r>
+        <w:t xml:space="preserve"> worden</w:t>
+      </w:r>
+      <w:r>
+        <w:t xml:space="preserve">: De tijd dat je iets moet doen (dit noemen we de </w:t>
       </w:r>
       <w:proofErr w:type="spellStart"/>
       <w:r>
@@ -1142,10 +1153,23 @@
           <w:b/>
           <w:bCs/>
         </w:rPr>
-        <w:t>NOOT:</w:t>
-      </w:r>
-      <w:r>
-        <w:t xml:space="preserve"> Dit is dus een statemachine!</w:t>
+        <w:t>NOTE</w:t>
+      </w:r>
+      <w:r>
+        <w:rPr>
+          <w:b/>
+          <w:bCs/>
+        </w:rPr>
+        <w:t>:</w:t>
+      </w:r>
+      <w:r>
+        <w:t xml:space="preserve"> Dit is dus een statemachine</w:t>
+      </w:r>
+      <w:r>
+        <w:t xml:space="preserve"> met twee statussen</w:t>
+      </w:r>
+      <w:r>
+        <w:t>!</w:t>
       </w:r>
     </w:p>
     <w:p>
@@ -1430,11 +1454,9 @@
       <w:r>
         <w:t xml:space="preserve"> gemaakt wordt met dit object dan kan de volgende code gebruikt </w:t>
       </w:r>
-      <w:proofErr w:type="spellStart"/>
-      <w:r>
-        <w:t>wortden</w:t>
-      </w:r>
-      <w:proofErr w:type="spellEnd"/>
+      <w:r>
+        <w:t>worden</w:t>
+      </w:r>
       <w:r>
         <w:t>:</w:t>
       </w:r>
@@ -1442,6 +1464,62 @@
     <w:p>
       <w:r>
         <w:lastRenderedPageBreak/>
+        <w:t xml:space="preserve">( </w:t>
+      </w:r>
+      <w:r>
+        <w:t xml:space="preserve">Om deze code uit te kunnen voeren moet dit in de </w:t>
+      </w:r>
+      <w:proofErr w:type="spellStart"/>
+      <w:r>
+        <w:t>libraries</w:t>
+      </w:r>
+      <w:proofErr w:type="spellEnd"/>
+      <w:r>
+        <w:t xml:space="preserve"> directory van de Arduino IDE gezet worden. Deze is meestal te vinden in: </w:t>
+      </w:r>
+      <w:r>
+        <w:t xml:space="preserve">My </w:t>
+      </w:r>
+      <w:proofErr w:type="spellStart"/>
+      <w:r>
+        <w:t>Documents</w:t>
+      </w:r>
+      <w:proofErr w:type="spellEnd"/>
+      <w:r>
+        <w:t>\Arduino\</w:t>
+      </w:r>
+      <w:proofErr w:type="spellStart"/>
+      <w:r>
+        <w:t>libraries</w:t>
+      </w:r>
+      <w:proofErr w:type="spellEnd"/>
+      <w:r>
+        <w:t>. Meer informatie hierover is te vinden in:</w:t>
+      </w:r>
+    </w:p>
+    <w:p>
+      <w:pPr>
+        <w:ind w:firstLine="708"/>
+      </w:pPr>
+      <w:hyperlink r:id="rId7" w:history="1">
+        <w:r>
+          <w:rPr>
+            <w:rStyle w:val="Hyperlink"/>
+          </w:rPr>
+          <w:t>https://docs.arduino.cc/hacking/software/Libraries</w:t>
+        </w:r>
+      </w:hyperlink>
+    </w:p>
+    <w:p>
+      <w:r>
+        <w:t>Deze is wel in het Engels</w:t>
+      </w:r>
+      <w:r>
+        <w:t xml:space="preserve"> )</w:t>
+      </w:r>
+    </w:p>
+    <w:p>
+      <w:r>
         <w:t>De code met 2 knipperlichten waarvan de eerste om de 1000 ms knippert en de tweede hetzelfde doet om de 700 ms ziet er dan als volgt uit.</w:t>
       </w:r>
     </w:p>
@@ -3085,6 +3163,7 @@
     <w:p/>
     <w:p>
       <w:r>
+        <w:lastRenderedPageBreak/>
         <w:t xml:space="preserve">Deze code staat in het voorbeeld programma </w:t>
       </w:r>
       <w:r>

</xml_diff>